<commit_message>
edit, updating talk notes. I need to move this to the readme.md
</commit_message>
<xml_diff>
--- a/Talk Notes-Nov 2018.docx
+++ b/Talk Notes-Nov 2018.docx
@@ -108,37 +108,16 @@
       <w:r>
         <w:t xml:space="preserve">Responsible disclosure ( </w:t>
       </w:r>
-      <w:r>
-        <w:fldChar w:fldCharType="begin"/>
-      </w:r>
-      <w:r>
-        <w:instrText xml:space="preserve"> HYPERLINK "</w:instrText>
-      </w:r>
-      <w:r>
-        <w:instrText>https://www.owasp.org/index.php/Vulnerability_Disclosure_Cheat_Sheet</w:instrText>
-      </w:r>
-      <w:r>
-        <w:instrText xml:space="preserve">" </w:instrText>
-      </w:r>
-      <w:r>
-        <w:fldChar w:fldCharType="separate"/>
-      </w:r>
-      <w:r>
-        <w:rPr>
-          <w:rStyle w:val="Hyperlink"/>
-        </w:rPr>
-        <w:t>https://www.owasp.org/index.php/Vulnerability_Disclosure_Cheat_Sheet</w:t>
-      </w:r>
-      <w:r>
-        <w:fldChar w:fldCharType="end"/>
-      </w:r>
-      <w:r>
-        <w:t xml:space="preserve"> </w:t>
-      </w:r>
-      <w:bookmarkStart w:id="0" w:name="_GoBack"/>
-      <w:bookmarkEnd w:id="0"/>
-      <w:r>
-        <w:t>)</w:t>
+      <w:hyperlink r:id="rId7" w:history="1">
+        <w:r>
+          <w:rPr>
+            <w:rStyle w:val="Hyperlink"/>
+          </w:rPr>
+          <w:t>https://www.owasp.org/index.php/Vulnerability_Disclosure_Cheat_Sheet</w:t>
+        </w:r>
+      </w:hyperlink>
+      <w:r>
+        <w:t xml:space="preserve"> )</w:t>
       </w:r>
     </w:p>
     <w:p>
@@ -385,7 +364,7 @@
       <w:r>
         <w:t xml:space="preserve">website ( </w:t>
       </w:r>
-      <w:hyperlink r:id="rId7" w:history="1">
+      <w:hyperlink r:id="rId8" w:history="1">
         <w:r>
           <w:rPr>
             <w:rStyle w:val="Hyperlink"/>
@@ -411,7 +390,7 @@
       <w:r>
         <w:t xml:space="preserve"> ( </w:t>
       </w:r>
-      <w:hyperlink r:id="rId8" w:history="1">
+      <w:hyperlink r:id="rId9" w:history="1">
         <w:r>
           <w:rPr>
             <w:rStyle w:val="Hyperlink"/>
@@ -440,7 +419,7 @@
       <w:r>
         <w:t xml:space="preserve"> ( </w:t>
       </w:r>
-      <w:hyperlink r:id="rId9" w:history="1">
+      <w:hyperlink r:id="rId10" w:history="1">
         <w:r>
           <w:rPr>
             <w:rStyle w:val="Hyperlink"/>
@@ -475,7 +454,7 @@
       <w:r>
         <w:t xml:space="preserve">Security Audits in npm. the docs are here ( </w:t>
       </w:r>
-      <w:hyperlink r:id="rId10" w:history="1">
+      <w:hyperlink r:id="rId11" w:history="1">
         <w:r>
           <w:rPr>
             <w:rStyle w:val="Hyperlink"/>
@@ -498,7 +477,7 @@
       <w:r>
         <w:t xml:space="preserve">2fa on packages. the docs are here ( </w:t>
       </w:r>
-      <w:hyperlink r:id="rId11" w:history="1">
+      <w:hyperlink r:id="rId12" w:history="1">
         <w:r>
           <w:rPr>
             <w:rStyle w:val="Hyperlink"/>
@@ -601,7 +580,7 @@
       <w:r>
         <w:t xml:space="preserve">source ( </w:t>
       </w:r>
-      <w:hyperlink r:id="rId12" w:history="1">
+      <w:hyperlink r:id="rId13" w:history="1">
         <w:r>
           <w:rPr>
             <w:rStyle w:val="Hyperlink"/>
@@ -641,7 +620,7 @@
       <w:r>
         <w:t xml:space="preserve"> ( </w:t>
       </w:r>
-      <w:hyperlink r:id="rId13" w:history="1">
+      <w:hyperlink r:id="rId14" w:history="1">
         <w:r>
           <w:rPr>
             <w:rStyle w:val="Hyperlink"/>
@@ -669,7 +648,7 @@
       <w:r>
         <w:t xml:space="preserve"> ( </w:t>
       </w:r>
-      <w:hyperlink r:id="rId14" w:history="1">
+      <w:hyperlink r:id="rId15" w:history="1">
         <w:r>
           <w:rPr>
             <w:rStyle w:val="Hyperlink"/>
@@ -740,7 +719,7 @@
       <w:r>
         <w:t xml:space="preserve">( </w:t>
       </w:r>
-      <w:hyperlink r:id="rId15" w:history="1">
+      <w:hyperlink r:id="rId16" w:history="1">
         <w:r>
           <w:rPr>
             <w:rStyle w:val="Hyperlink"/>
@@ -929,7 +908,7 @@
       <w:r>
         <w:t xml:space="preserve">( </w:t>
       </w:r>
-      <w:hyperlink r:id="rId16" w:history="1">
+      <w:hyperlink r:id="rId17" w:history="1">
         <w:r>
           <w:rPr>
             <w:rStyle w:val="Hyperlink"/>
@@ -1053,7 +1032,7 @@
       <w:r>
         <w:t xml:space="preserve">report issues by email ( </w:t>
       </w:r>
-      <w:hyperlink r:id="rId17" w:history="1">
+      <w:hyperlink r:id="rId18" w:history="1">
         <w:r>
           <w:rPr>
             <w:rStyle w:val="Hyperlink"/>
@@ -1072,7 +1051,7 @@
       <w:r>
         <w:t xml:space="preserve"> ( </w:t>
       </w:r>
-      <w:hyperlink r:id="rId18" w:history="1">
+      <w:hyperlink r:id="rId19" w:history="1">
         <w:r>
           <w:rPr>
             <w:rStyle w:val="Hyperlink"/>
@@ -1091,7 +1070,7 @@
       <w:r>
         <w:t xml:space="preserve"> ( </w:t>
       </w:r>
-      <w:hyperlink r:id="rId19" w:history="1">
+      <w:hyperlink r:id="rId20" w:history="1">
         <w:r>
           <w:rPr>
             <w:rStyle w:val="Hyperlink"/>
@@ -1150,7 +1129,7 @@
       <w:r>
         <w:t xml:space="preserve">guidelines ( </w:t>
       </w:r>
-      <w:hyperlink r:id="rId20" w:history="1">
+      <w:hyperlink r:id="rId21" w:history="1">
         <w:r>
           <w:rPr>
             <w:rStyle w:val="Hyperlink"/>
@@ -1185,7 +1164,7 @@
       <w:r>
         <w:t xml:space="preserve">Node Security Roadmap from Google ( </w:t>
       </w:r>
-      <w:hyperlink r:id="rId21" w:history="1">
+      <w:hyperlink r:id="rId22" w:history="1">
         <w:r>
           <w:rPr>
             <w:rStyle w:val="Hyperlink"/>
@@ -1259,7 +1238,7 @@
       <w:r>
         <w:t xml:space="preserve">( </w:t>
       </w:r>
-      <w:hyperlink r:id="rId22" w:history="1">
+      <w:hyperlink r:id="rId23" w:history="1">
         <w:r>
           <w:rPr>
             <w:rStyle w:val="Hyperlink"/>
@@ -1326,7 +1305,7 @@
       <w:r>
         <w:t xml:space="preserve">( </w:t>
       </w:r>
-      <w:hyperlink r:id="rId23" w:history="1">
+      <w:hyperlink r:id="rId24" w:history="1">
         <w:r>
           <w:rPr>
             <w:rStyle w:val="Hyperlink"/>
@@ -1393,7 +1372,7 @@
         </w:rPr>
         <w:t xml:space="preserve"> ( </w:t>
       </w:r>
-      <w:hyperlink r:id="rId24" w:history="1">
+      <w:hyperlink r:id="rId25" w:history="1">
         <w:r>
           <w:rPr>
             <w:rStyle w:val="Hyperlink"/>
@@ -1567,7 +1546,7 @@
       <w:r>
         <w:t xml:space="preserve"> ( </w:t>
       </w:r>
-      <w:hyperlink r:id="rId25" w:history="1">
+      <w:hyperlink r:id="rId26" w:history="1">
         <w:r>
           <w:rPr>
             <w:rStyle w:val="Hyperlink"/>
@@ -1692,7 +1671,7 @@
       <w:r>
         <w:t xml:space="preserve"> ( </w:t>
       </w:r>
-      <w:hyperlink r:id="rId26" w:history="1">
+      <w:hyperlink r:id="rId27" w:history="1">
         <w:r>
           <w:rPr>
             <w:rStyle w:val="Hyperlink"/>
@@ -1730,7 +1709,7 @@
       <w:r>
         <w:t xml:space="preserve">Thomas Hunter II has written articles about this too ( </w:t>
       </w:r>
-      <w:hyperlink r:id="rId27" w:history="1">
+      <w:hyperlink r:id="rId28" w:history="1">
         <w:r>
           <w:rPr>
             <w:rStyle w:val="Hyperlink"/>
@@ -1789,7 +1768,7 @@
         <w:br/>
         <w:t xml:space="preserve">slides here ( </w:t>
       </w:r>
-      <w:hyperlink r:id="rId28" w:history="1">
+      <w:hyperlink r:id="rId29" w:history="1">
         <w:r>
           <w:rPr>
             <w:rStyle w:val="Hyperlink"/>
@@ -1804,7 +1783,7 @@
         <w:br/>
         <w:t xml:space="preserve">on YouTube ( </w:t>
       </w:r>
-      <w:hyperlink r:id="rId29" w:history="1">
+      <w:hyperlink r:id="rId30" w:history="1">
         <w:r>
           <w:rPr>
             <w:rStyle w:val="Hyperlink"/>
@@ -1842,7 +1821,7 @@
       <w:r>
         <w:t xml:space="preserve">use express-brute ( </w:t>
       </w:r>
-      <w:hyperlink r:id="rId30" w:history="1">
+      <w:hyperlink r:id="rId31" w:history="1">
         <w:r>
           <w:rPr>
             <w:rStyle w:val="Hyperlink"/>
@@ -1912,7 +1891,7 @@
       <w:r>
         <w:t xml:space="preserve">` ( </w:t>
       </w:r>
-      <w:hyperlink r:id="rId31" w:history="1">
+      <w:hyperlink r:id="rId32" w:history="1">
         <w:r>
           <w:rPr>
             <w:rStyle w:val="Hyperlink"/>
@@ -1995,7 +1974,7 @@
           <w:numId w:val="1"/>
         </w:numPr>
       </w:pPr>
-      <w:hyperlink r:id="rId32" w:history="1">
+      <w:hyperlink r:id="rId33" w:history="1">
         <w:r>
           <w:rPr>
             <w:rStyle w:val="Hyperlink"/>
@@ -2012,7 +1991,7 @@
           <w:numId w:val="1"/>
         </w:numPr>
       </w:pPr>
-      <w:hyperlink r:id="rId33" w:history="1">
+      <w:hyperlink r:id="rId34" w:history="1">
         <w:r>
           <w:rPr>
             <w:rStyle w:val="Hyperlink"/>
@@ -2138,7 +2117,7 @@
       <w:r>
         <w:t xml:space="preserve"> ( </w:t>
       </w:r>
-      <w:hyperlink r:id="rId34" w:history="1">
+      <w:hyperlink r:id="rId35" w:history="1">
         <w:r>
           <w:rPr>
             <w:rStyle w:val="Hyperlink"/>
@@ -2234,7 +2213,7 @@
       <w:r>
         <w:t xml:space="preserve"> escape-html ( </w:t>
       </w:r>
-      <w:hyperlink r:id="rId35" w:history="1">
+      <w:hyperlink r:id="rId36" w:history="1">
         <w:r>
           <w:rPr>
             <w:rStyle w:val="Hyperlink"/>
@@ -2268,7 +2247,7 @@
       <w:r>
         <w:t xml:space="preserve">( </w:t>
       </w:r>
-      <w:hyperlink r:id="rId36" w:history="1">
+      <w:hyperlink r:id="rId37" w:history="1">
         <w:r>
           <w:rPr>
             <w:rStyle w:val="Hyperlink"/>
@@ -2326,7 +2305,7 @@
       <w:r>
         <w:t xml:space="preserve"> ( </w:t>
       </w:r>
-      <w:hyperlink r:id="rId37" w:history="1">
+      <w:hyperlink r:id="rId38" w:history="1">
         <w:r>
           <w:rPr>
             <w:rStyle w:val="Hyperlink"/>
@@ -2357,7 +2336,7 @@
       <w:r>
         <w:t xml:space="preserve"> ( </w:t>
       </w:r>
-      <w:hyperlink r:id="rId38" w:history="1">
+      <w:hyperlink r:id="rId39" w:history="1">
         <w:r>
           <w:rPr>
             <w:rStyle w:val="Hyperlink"/>
@@ -2512,7 +2491,7 @@
       <w:r>
         <w:t xml:space="preserve">( </w:t>
       </w:r>
-      <w:hyperlink r:id="rId39" w:history="1">
+      <w:hyperlink r:id="rId40" w:history="1">
         <w:r>
           <w:rPr>
             <w:rStyle w:val="Hyperlink"/>
@@ -2617,7 +2596,7 @@
       <w:r>
         <w:t xml:space="preserve">( </w:t>
       </w:r>
-      <w:hyperlink r:id="rId40" w:history="1">
+      <w:hyperlink r:id="rId41" w:history="1">
         <w:r>
           <w:rPr>
             <w:rStyle w:val="Hyperlink"/>
@@ -2704,7 +2683,7 @@
           <w:numId w:val="1"/>
         </w:numPr>
       </w:pPr>
-      <w:hyperlink r:id="rId41" w:history="1">
+      <w:hyperlink r:id="rId42" w:history="1">
         <w:r>
           <w:rPr>
             <w:rStyle w:val="Hyperlink"/>
@@ -2756,7 +2735,7 @@
       <w:r>
         <w:t xml:space="preserve">( </w:t>
       </w:r>
-      <w:hyperlink r:id="rId42" w:history="1">
+      <w:hyperlink r:id="rId43" w:history="1">
         <w:r>
           <w:rPr>
             <w:rStyle w:val="Hyperlink"/>
@@ -2791,7 +2770,7 @@
       <w:r>
         <w:t xml:space="preserve">patched and specific but interesting article on it here ( </w:t>
       </w:r>
-      <w:hyperlink r:id="rId43" w:history="1">
+      <w:hyperlink r:id="rId44" w:history="1">
         <w:r>
           <w:rPr>
             <w:rStyle w:val="Hyperlink"/>
@@ -2883,7 +2862,7 @@
       <w:r>
         <w:t xml:space="preserve"> ( </w:t>
       </w:r>
-      <w:hyperlink r:id="rId44" w:history="1">
+      <w:hyperlink r:id="rId45" w:history="1">
         <w:r>
           <w:rPr>
             <w:rStyle w:val="Hyperlink"/>
@@ -2903,10 +2882,22 @@
           <w:numId w:val="4"/>
         </w:numPr>
       </w:pPr>
-    </w:p>
+      <w:proofErr w:type="spellStart"/>
+      <w:r>
+        <w:t>snyk</w:t>
+      </w:r>
+      <w:proofErr w:type="spellEnd"/>
+      <w:r>
+        <w:t xml:space="preserve"> vulnerability tool</w:t>
+      </w:r>
+      <w:bookmarkStart w:id="0" w:name="_GoBack"/>
+      <w:bookmarkEnd w:id="0"/>
+    </w:p>
+    <w:p/>
+    <w:p/>
     <w:p/>
     <w:sectPr>
-      <w:headerReference w:type="default" r:id="rId45"/>
+      <w:headerReference w:type="default" r:id="rId46"/>
       <w:pgSz w:w="12240" w:h="15840"/>
       <w:pgMar w:top="1440" w:right="1440" w:bottom="1440" w:left="1440" w:header="720" w:footer="720" w:gutter="0"/>
       <w:cols w:space="720"/>
@@ -3835,6 +3826,7 @@
   <w:style w:type="character" w:default="1" w:styleId="DefaultParagraphFont">
     <w:name w:val="Default Paragraph Font"/>
     <w:uiPriority w:val="1"/>
+    <w:semiHidden/>
     <w:unhideWhenUsed/>
   </w:style>
   <w:style w:type="table" w:default="1" w:styleId="TableNormal">

</xml_diff>